<commit_message>
Update ISTA deliverable documents
</commit_message>
<xml_diff>
--- a/Deliverables-ISTA/MasterTestPlanDocument_RatedISTA.docx
+++ b/Deliverables-ISTA/MasterTestPlanDocument_RatedISTA.docx
@@ -207,26 +207,7 @@
           <w:lang w:val="en-US"/>
         </w:rPr>
         <w:br/>
-      </w:r>
-      <w:proofErr w:type="spellStart"/>
-      <w:r>
-        <w:rPr>
-          <w:rFonts w:ascii="Arial" w:hAnsi="Arial"/>
-          <w:b/>
-          <w:sz w:val="36"/>
-          <w:lang w:val="en-US"/>
-        </w:rPr>
-        <w:t>Versione</w:t>
-      </w:r>
-      <w:proofErr w:type="spellEnd"/>
-      <w:r>
-        <w:rPr>
-          <w:rFonts w:ascii="Arial" w:hAnsi="Arial"/>
-          <w:b/>
-          <w:sz w:val="36"/>
-          <w:lang w:val="en-US"/>
-        </w:rPr>
-        <w:t xml:space="preserve"> 1</w:t>
+        <w:t>Versione 1</w:t>
       </w:r>
       <w:r>
         <w:rPr>
@@ -1288,7 +1269,7 @@
           </w:tcPr>
           <w:p>
             <w:pPr>
-              <w:pStyle w:val="TOC5"/>
+              <w:pStyle w:val="Sommario5"/>
               <w:ind w:left="0"/>
               <w:rPr>
                 <w:sz w:val="20"/>
@@ -1304,7 +1285,7 @@
           </w:p>
           <w:p>
             <w:pPr>
-              <w:pStyle w:val="TOC5"/>
+              <w:pStyle w:val="Sommario5"/>
               <w:ind w:left="0"/>
               <w:rPr>
                 <w:sz w:val="20"/>
@@ -1772,80 +1753,24 @@
     </w:p>
     <w:p>
       <w:pPr>
-        <w:pStyle w:val="Heading1"/>
+        <w:pStyle w:val="Titolo1"/>
       </w:pPr>
       <w:r>
         <w:lastRenderedPageBreak/>
-        <w:t xml:space="preserve">1. </w:t>
-      </w:r>
-      <w:proofErr w:type="spellStart"/>
-      <w:r>
-        <w:t>Introduzione</w:t>
-      </w:r>
-      <w:proofErr w:type="spellEnd"/>
+        <w:t>1. Introduzione</w:t>
+      </w:r>
     </w:p>
     <w:p>
       <w:pPr>
         <w:jc w:val="both"/>
       </w:pPr>
       <w:r>
-        <w:t>Il presente documento definisce l</w:t>
-      </w:r>
-      <w:r>
-        <w:t>’approcio e le specifiche del</w:t>
-      </w:r>
-      <w:r>
-        <w:t>le attività pianificate per</w:t>
-      </w:r>
-      <w:r>
-        <w:t xml:space="preserve"> </w:t>
-      </w:r>
-      <w:r>
-        <w:t>il processo di testing d</w:t>
-      </w:r>
-      <w:r>
-        <w:t>i Rated-ISTA</w:t>
-      </w:r>
-      <w:r>
-        <w:t>. Il piano copre i diversi livelli di test previsti,</w:t>
-      </w:r>
-      <w:r>
-        <w:t xml:space="preserve"> </w:t>
-      </w:r>
-      <w:r>
-        <w:t>includendo test di unità, di integrazione e di sistema. Per il testing di unità e di integrazione</w:t>
-      </w:r>
-      <w:r>
-        <w:t xml:space="preserve"> </w:t>
-      </w:r>
-      <w:r>
-        <w:t>vengono riutilizzati ed estesi i test già esistenti</w:t>
-      </w:r>
-      <w:r>
-        <w:t xml:space="preserve"> per il progetto originale di IS</w:t>
-      </w:r>
-      <w:r>
-        <w:t xml:space="preserve">, </w:t>
-      </w:r>
-      <w:r>
-        <w:t xml:space="preserve">in piena </w:t>
-      </w:r>
-      <w:r>
-        <w:t>continuità con le tecniche</w:t>
-      </w:r>
-      <w:r>
-        <w:t xml:space="preserve"> </w:t>
-      </w:r>
-      <w:r>
-        <w:t>adottate in precedenza</w:t>
-      </w:r>
-      <w:r>
-        <w:t>.</w:t>
-      </w:r>
-    </w:p>
-    <w:p>
-      <w:pPr>
-        <w:pStyle w:val="Heading1"/>
+        <w:t>Il presente documento definisce l’approcio e le specifiche delle attività pianificate per il processo di testing di Rated. Il piano copre i diversi livelli di test previsti, includendo test di unità, di integrazione e di sistema. Per il testing di unità e di integrazione vengono riutilizzati ed estesi i test già esistenti per il progetto originale, in piena continuità con le tecniche adottate in precedenza.</w:t>
+      </w:r>
+    </w:p>
+    <w:p>
+      <w:pPr>
+        <w:pStyle w:val="Titolo1"/>
       </w:pPr>
       <w:r>
         <w:t>2</w:t>
@@ -1982,10 +1907,7 @@
         <w:jc w:val="both"/>
       </w:pPr>
       <w:r>
-        <w:t>In termini di coverage dei test, l</w:t>
-      </w:r>
-      <w:r>
-        <w:t>’obiettivo è raggiungere almeno l’80% di branch coverage. In dettaglio:</w:t>
+        <w:t>In termini di coverage dei test, l’obiettivo è raggiungere almeno l’80% di branch coverage. In dettaglio:</w:t>
       </w:r>
     </w:p>
     <w:p>
@@ -2003,10 +1925,7 @@
         <w:t>Unit Testing</w:t>
       </w:r>
       <w:r>
-        <w:t xml:space="preserve">: puntare a una copertura ≥80% per i </w:t>
-      </w:r>
-      <w:r>
-        <w:t>core package.</w:t>
+        <w:t>: puntare a una copertura ≥80% per i core package.</w:t>
       </w:r>
     </w:p>
     <w:p>
@@ -2030,7 +1949,13 @@
         <w:t xml:space="preserve"> </w:t>
       </w:r>
       <w:r>
-        <w:t>obiettivo superiore al 50%.</w:t>
+        <w:t xml:space="preserve">obiettivo superiore al </w:t>
+      </w:r>
+      <w:r>
+        <w:t>70</w:t>
+      </w:r>
+      <w:r>
+        <w:t>%.</w:t>
       </w:r>
     </w:p>
     <w:p>
@@ -2048,30 +1973,12 @@
         <w:t>System Testing</w:t>
       </w:r>
       <w:r>
-        <w:t>:</w:t>
-      </w:r>
-      <w:r>
-        <w:t xml:space="preserve"> </w:t>
-      </w:r>
-      <w:r>
-        <w:t>assicur</w:t>
-      </w:r>
-      <w:r>
-        <w:t>are</w:t>
-      </w:r>
-      <w:r>
-        <w:t xml:space="preserve"> la validazione completa dei flussi principali del</w:t>
-      </w:r>
-      <w:r>
-        <w:t xml:space="preserve"> </w:t>
-      </w:r>
-      <w:r>
-        <w:t>sistema in condizioni operative reali.</w:t>
-      </w:r>
-    </w:p>
-    <w:p>
-      <w:pPr>
-        <w:pStyle w:val="Heading1"/>
+        <w:t>: assicurare la validazione completa dei flussi principali del sistema in condizioni operative reali.</w:t>
+      </w:r>
+    </w:p>
+    <w:p>
+      <w:pPr>
+        <w:pStyle w:val="Titolo1"/>
       </w:pPr>
       <w:r>
         <w:t>3</w:t>
@@ -2116,7 +2023,13 @@
         <w:jc w:val="both"/>
       </w:pPr>
       <w:r>
-        <w:t>Vengono testate le singole classi (DAO, controller, servlet) e i metodi per verificarne la correttezza rispetto alle specifiche dell’ODD_Rated.</w:t>
+        <w:t>Vengono testate le singole classi (DAO,</w:t>
+      </w:r>
+      <w:r>
+        <w:t xml:space="preserve"> Service</w:t>
+      </w:r>
+      <w:r>
+        <w:t>) e i metodi per verificarne la correttezza rispetto alle specifiche dell’ODD_Rated.</w:t>
       </w:r>
     </w:p>
     <w:p>
@@ -2239,7 +2152,10 @@
         <w:jc w:val="both"/>
       </w:pPr>
       <w:r>
-        <w:t>Esegue una verifica complessiva in un ambiente il più vicino possibile a quello di produzione.</w:t>
+        <w:t>Si e</w:t>
+      </w:r>
+      <w:r>
+        <w:t>segue una verifica complessiva in un ambiente il più vicino possibile a quello di produzione.</w:t>
       </w:r>
     </w:p>
     <w:p>
@@ -2256,7 +2172,7 @@
     </w:p>
     <w:p>
       <w:pPr>
-        <w:pStyle w:val="Heading1"/>
+        <w:pStyle w:val="Titolo1"/>
       </w:pPr>
       <w:r>
         <w:t>4</w:t>
@@ -2396,7 +2312,7 @@
     </w:p>
     <w:p>
       <w:pPr>
-        <w:pStyle w:val="Heading1"/>
+        <w:pStyle w:val="Titolo1"/>
         <w:rPr>
           <w:b/>
           <w:bCs/>
@@ -2419,7 +2335,7 @@
       </w:r>
       <w:r>
         <w:rPr>
-          <w:rStyle w:val="Heading1Char"/>
+          <w:rStyle w:val="Titolo1Carattere"/>
         </w:rPr>
         <w:t>Strumenti utilizzati</w:t>
       </w:r>
@@ -3435,15 +3351,6 @@
   </w:num>
   <w:num w:numId="2" w16cid:durableId="1984770458">
     <w:abstractNumId w:val="3"/>
-    <w:lvlOverride w:ilvl="0"/>
-    <w:lvlOverride w:ilvl="1"/>
-    <w:lvlOverride w:ilvl="2"/>
-    <w:lvlOverride w:ilvl="3"/>
-    <w:lvlOverride w:ilvl="4"/>
-    <w:lvlOverride w:ilvl="5"/>
-    <w:lvlOverride w:ilvl="6"/>
-    <w:lvlOverride w:ilvl="7"/>
-    <w:lvlOverride w:ilvl="8"/>
   </w:num>
   <w:num w:numId="3" w16cid:durableId="1059012703">
     <w:abstractNumId w:val="6"/>
@@ -3505,39 +3412,12 @@
   </w:num>
   <w:num w:numId="5" w16cid:durableId="250354668">
     <w:abstractNumId w:val="2"/>
-    <w:lvlOverride w:ilvl="0"/>
-    <w:lvlOverride w:ilvl="1"/>
-    <w:lvlOverride w:ilvl="2"/>
-    <w:lvlOverride w:ilvl="3"/>
-    <w:lvlOverride w:ilvl="4"/>
-    <w:lvlOverride w:ilvl="5"/>
-    <w:lvlOverride w:ilvl="6"/>
-    <w:lvlOverride w:ilvl="7"/>
-    <w:lvlOverride w:ilvl="8"/>
   </w:num>
   <w:num w:numId="6" w16cid:durableId="664279414">
     <w:abstractNumId w:val="0"/>
-    <w:lvlOverride w:ilvl="0"/>
-    <w:lvlOverride w:ilvl="1"/>
-    <w:lvlOverride w:ilvl="2"/>
-    <w:lvlOverride w:ilvl="3"/>
-    <w:lvlOverride w:ilvl="4"/>
-    <w:lvlOverride w:ilvl="5"/>
-    <w:lvlOverride w:ilvl="6"/>
-    <w:lvlOverride w:ilvl="7"/>
-    <w:lvlOverride w:ilvl="8"/>
   </w:num>
   <w:num w:numId="7" w16cid:durableId="2022001572">
     <w:abstractNumId w:val="4"/>
-    <w:lvlOverride w:ilvl="0"/>
-    <w:lvlOverride w:ilvl="1"/>
-    <w:lvlOverride w:ilvl="2"/>
-    <w:lvlOverride w:ilvl="3"/>
-    <w:lvlOverride w:ilvl="4"/>
-    <w:lvlOverride w:ilvl="5"/>
-    <w:lvlOverride w:ilvl="6"/>
-    <w:lvlOverride w:ilvl="7"/>
-    <w:lvlOverride w:ilvl="8"/>
   </w:num>
 </w:numbering>
 </file>
@@ -3551,7 +3431,7 @@
         <w:kern w:val="2"/>
         <w:sz w:val="24"/>
         <w:szCs w:val="24"/>
-        <w:lang w:val="en-001" w:eastAsia="en-US" w:bidi="ar-SA"/>
+        <w:lang w:eastAsia="en-US" w:bidi="ar-SA"/>
         <w14:ligatures w14:val="standardContextual"/>
       </w:rPr>
     </w:rPrDefault>
@@ -3939,7 +3819,7 @@
     <w:lsdException w:name="Unresolved Mention" w:semiHidden="1" w:unhideWhenUsed="1"/>
     <w:lsdException w:name="Smart Link" w:semiHidden="1" w:unhideWhenUsed="1"/>
   </w:latentStyles>
-  <w:style w:type="paragraph" w:default="1" w:styleId="Normal">
+  <w:style w:type="paragraph" w:default="1" w:styleId="Normale">
     <w:name w:val="Normal"/>
     <w:qFormat/>
     <w:rsid w:val="000C418B"/>
@@ -3947,11 +3827,11 @@
       <w:lang w:val="it-IT"/>
     </w:rPr>
   </w:style>
-  <w:style w:type="paragraph" w:styleId="Heading1">
+  <w:style w:type="paragraph" w:styleId="Titolo1">
     <w:name w:val="heading 1"/>
-    <w:basedOn w:val="Normal"/>
-    <w:next w:val="Normal"/>
-    <w:link w:val="Heading1Char"/>
+    <w:basedOn w:val="Normale"/>
+    <w:next w:val="Normale"/>
+    <w:link w:val="Titolo1Carattere"/>
     <w:uiPriority w:val="9"/>
     <w:qFormat/>
     <w:rsid w:val="000C418B"/>
@@ -3968,11 +3848,11 @@
       <w:szCs w:val="40"/>
     </w:rPr>
   </w:style>
-  <w:style w:type="paragraph" w:styleId="Heading2">
+  <w:style w:type="paragraph" w:styleId="Titolo2">
     <w:name w:val="heading 2"/>
-    <w:basedOn w:val="Normal"/>
-    <w:next w:val="Normal"/>
-    <w:link w:val="Heading2Char"/>
+    <w:basedOn w:val="Normale"/>
+    <w:next w:val="Normale"/>
+    <w:link w:val="Titolo2Carattere"/>
     <w:uiPriority w:val="9"/>
     <w:semiHidden/>
     <w:unhideWhenUsed/>
@@ -3991,11 +3871,11 @@
       <w:szCs w:val="32"/>
     </w:rPr>
   </w:style>
-  <w:style w:type="paragraph" w:styleId="Heading3">
+  <w:style w:type="paragraph" w:styleId="Titolo3">
     <w:name w:val="heading 3"/>
-    <w:basedOn w:val="Normal"/>
-    <w:next w:val="Normal"/>
-    <w:link w:val="Heading3Char"/>
+    <w:basedOn w:val="Normale"/>
+    <w:next w:val="Normale"/>
+    <w:link w:val="Titolo3Carattere"/>
     <w:uiPriority w:val="9"/>
     <w:semiHidden/>
     <w:unhideWhenUsed/>
@@ -4014,11 +3894,11 @@
       <w:szCs w:val="28"/>
     </w:rPr>
   </w:style>
-  <w:style w:type="paragraph" w:styleId="Heading4">
+  <w:style w:type="paragraph" w:styleId="Titolo4">
     <w:name w:val="heading 4"/>
-    <w:basedOn w:val="Normal"/>
-    <w:next w:val="Normal"/>
-    <w:link w:val="Heading4Char"/>
+    <w:basedOn w:val="Normale"/>
+    <w:next w:val="Normale"/>
+    <w:link w:val="Titolo4Carattere"/>
     <w:uiPriority w:val="9"/>
     <w:semiHidden/>
     <w:unhideWhenUsed/>
@@ -4037,11 +3917,11 @@
       <w:color w:val="0F4761" w:themeColor="accent1" w:themeShade="BF"/>
     </w:rPr>
   </w:style>
-  <w:style w:type="paragraph" w:styleId="Heading5">
+  <w:style w:type="paragraph" w:styleId="Titolo5">
     <w:name w:val="heading 5"/>
-    <w:basedOn w:val="Normal"/>
-    <w:next w:val="Normal"/>
-    <w:link w:val="Heading5Char"/>
+    <w:basedOn w:val="Normale"/>
+    <w:next w:val="Normale"/>
+    <w:link w:val="Titolo5Carattere"/>
     <w:uiPriority w:val="9"/>
     <w:semiHidden/>
     <w:unhideWhenUsed/>
@@ -4058,11 +3938,11 @@
       <w:color w:val="0F4761" w:themeColor="accent1" w:themeShade="BF"/>
     </w:rPr>
   </w:style>
-  <w:style w:type="paragraph" w:styleId="Heading6">
+  <w:style w:type="paragraph" w:styleId="Titolo6">
     <w:name w:val="heading 6"/>
-    <w:basedOn w:val="Normal"/>
-    <w:next w:val="Normal"/>
-    <w:link w:val="Heading6Char"/>
+    <w:basedOn w:val="Normale"/>
+    <w:next w:val="Normale"/>
+    <w:link w:val="Titolo6Carattere"/>
     <w:uiPriority w:val="9"/>
     <w:semiHidden/>
     <w:unhideWhenUsed/>
@@ -4081,11 +3961,11 @@
       <w:color w:val="595959" w:themeColor="text1" w:themeTint="A6"/>
     </w:rPr>
   </w:style>
-  <w:style w:type="paragraph" w:styleId="Heading7">
+  <w:style w:type="paragraph" w:styleId="Titolo7">
     <w:name w:val="heading 7"/>
-    <w:basedOn w:val="Normal"/>
-    <w:next w:val="Normal"/>
-    <w:link w:val="Heading7Char"/>
+    <w:basedOn w:val="Normale"/>
+    <w:next w:val="Normale"/>
+    <w:link w:val="Titolo7Carattere"/>
     <w:uiPriority w:val="9"/>
     <w:semiHidden/>
     <w:unhideWhenUsed/>
@@ -4102,11 +3982,11 @@
       <w:color w:val="595959" w:themeColor="text1" w:themeTint="A6"/>
     </w:rPr>
   </w:style>
-  <w:style w:type="paragraph" w:styleId="Heading8">
+  <w:style w:type="paragraph" w:styleId="Titolo8">
     <w:name w:val="heading 8"/>
-    <w:basedOn w:val="Normal"/>
-    <w:next w:val="Normal"/>
-    <w:link w:val="Heading8Char"/>
+    <w:basedOn w:val="Normale"/>
+    <w:next w:val="Normale"/>
+    <w:link w:val="Titolo8Carattere"/>
     <w:uiPriority w:val="9"/>
     <w:semiHidden/>
     <w:unhideWhenUsed/>
@@ -4125,11 +4005,11 @@
       <w:color w:val="272727" w:themeColor="text1" w:themeTint="D8"/>
     </w:rPr>
   </w:style>
-  <w:style w:type="paragraph" w:styleId="Heading9">
+  <w:style w:type="paragraph" w:styleId="Titolo9">
     <w:name w:val="heading 9"/>
-    <w:basedOn w:val="Normal"/>
-    <w:next w:val="Normal"/>
-    <w:link w:val="Heading9Char"/>
+    <w:basedOn w:val="Normale"/>
+    <w:next w:val="Normale"/>
+    <w:link w:val="Titolo9Carattere"/>
     <w:uiPriority w:val="9"/>
     <w:semiHidden/>
     <w:unhideWhenUsed/>
@@ -4146,12 +4026,13 @@
       <w:color w:val="272727" w:themeColor="text1" w:themeTint="D8"/>
     </w:rPr>
   </w:style>
-  <w:style w:type="character" w:default="1" w:styleId="DefaultParagraphFont">
+  <w:style w:type="character" w:default="1" w:styleId="Carpredefinitoparagrafo">
     <w:name w:val="Default Paragraph Font"/>
     <w:uiPriority w:val="1"/>
+    <w:semiHidden/>
     <w:unhideWhenUsed/>
   </w:style>
-  <w:style w:type="table" w:default="1" w:styleId="TableNormal">
+  <w:style w:type="table" w:default="1" w:styleId="Tabellanormale">
     <w:name w:val="Normal Table"/>
     <w:uiPriority w:val="99"/>
     <w:semiHidden/>
@@ -4166,16 +4047,16 @@
       </w:tblCellMar>
     </w:tblPr>
   </w:style>
-  <w:style w:type="numbering" w:default="1" w:styleId="NoList">
+  <w:style w:type="numbering" w:default="1" w:styleId="Nessunelenco">
     <w:name w:val="No List"/>
     <w:uiPriority w:val="99"/>
     <w:semiHidden/>
     <w:unhideWhenUsed/>
   </w:style>
-  <w:style w:type="character" w:customStyle="1" w:styleId="Heading1Char">
-    <w:name w:val="Heading 1 Char"/>
-    <w:basedOn w:val="DefaultParagraphFont"/>
-    <w:link w:val="Heading1"/>
+  <w:style w:type="character" w:customStyle="1" w:styleId="Titolo1Carattere">
+    <w:name w:val="Titolo 1 Carattere"/>
+    <w:basedOn w:val="Carpredefinitoparagrafo"/>
+    <w:link w:val="Titolo1"/>
     <w:uiPriority w:val="9"/>
     <w:rsid w:val="000C418B"/>
     <w:rPr>
@@ -4185,10 +4066,10 @@
       <w:szCs w:val="40"/>
     </w:rPr>
   </w:style>
-  <w:style w:type="character" w:customStyle="1" w:styleId="Heading2Char">
-    <w:name w:val="Heading 2 Char"/>
-    <w:basedOn w:val="DefaultParagraphFont"/>
-    <w:link w:val="Heading2"/>
+  <w:style w:type="character" w:customStyle="1" w:styleId="Titolo2Carattere">
+    <w:name w:val="Titolo 2 Carattere"/>
+    <w:basedOn w:val="Carpredefinitoparagrafo"/>
+    <w:link w:val="Titolo2"/>
     <w:uiPriority w:val="9"/>
     <w:semiHidden/>
     <w:rsid w:val="000C418B"/>
@@ -4199,10 +4080,10 @@
       <w:szCs w:val="32"/>
     </w:rPr>
   </w:style>
-  <w:style w:type="character" w:customStyle="1" w:styleId="Heading3Char">
-    <w:name w:val="Heading 3 Char"/>
-    <w:basedOn w:val="DefaultParagraphFont"/>
-    <w:link w:val="Heading3"/>
+  <w:style w:type="character" w:customStyle="1" w:styleId="Titolo3Carattere">
+    <w:name w:val="Titolo 3 Carattere"/>
+    <w:basedOn w:val="Carpredefinitoparagrafo"/>
+    <w:link w:val="Titolo3"/>
     <w:uiPriority w:val="9"/>
     <w:semiHidden/>
     <w:rsid w:val="000C418B"/>
@@ -4213,10 +4094,10 @@
       <w:szCs w:val="28"/>
     </w:rPr>
   </w:style>
-  <w:style w:type="character" w:customStyle="1" w:styleId="Heading4Char">
-    <w:name w:val="Heading 4 Char"/>
-    <w:basedOn w:val="DefaultParagraphFont"/>
-    <w:link w:val="Heading4"/>
+  <w:style w:type="character" w:customStyle="1" w:styleId="Titolo4Carattere">
+    <w:name w:val="Titolo 4 Carattere"/>
+    <w:basedOn w:val="Carpredefinitoparagrafo"/>
+    <w:link w:val="Titolo4"/>
     <w:uiPriority w:val="9"/>
     <w:semiHidden/>
     <w:rsid w:val="000C418B"/>
@@ -4227,10 +4108,10 @@
       <w:color w:val="0F4761" w:themeColor="accent1" w:themeShade="BF"/>
     </w:rPr>
   </w:style>
-  <w:style w:type="character" w:customStyle="1" w:styleId="Heading5Char">
-    <w:name w:val="Heading 5 Char"/>
-    <w:basedOn w:val="DefaultParagraphFont"/>
-    <w:link w:val="Heading5"/>
+  <w:style w:type="character" w:customStyle="1" w:styleId="Titolo5Carattere">
+    <w:name w:val="Titolo 5 Carattere"/>
+    <w:basedOn w:val="Carpredefinitoparagrafo"/>
+    <w:link w:val="Titolo5"/>
     <w:uiPriority w:val="9"/>
     <w:semiHidden/>
     <w:rsid w:val="000C418B"/>
@@ -4239,10 +4120,10 @@
       <w:color w:val="0F4761" w:themeColor="accent1" w:themeShade="BF"/>
     </w:rPr>
   </w:style>
-  <w:style w:type="character" w:customStyle="1" w:styleId="Heading6Char">
-    <w:name w:val="Heading 6 Char"/>
-    <w:basedOn w:val="DefaultParagraphFont"/>
-    <w:link w:val="Heading6"/>
+  <w:style w:type="character" w:customStyle="1" w:styleId="Titolo6Carattere">
+    <w:name w:val="Titolo 6 Carattere"/>
+    <w:basedOn w:val="Carpredefinitoparagrafo"/>
+    <w:link w:val="Titolo6"/>
     <w:uiPriority w:val="9"/>
     <w:semiHidden/>
     <w:rsid w:val="000C418B"/>
@@ -4253,10 +4134,10 @@
       <w:color w:val="595959" w:themeColor="text1" w:themeTint="A6"/>
     </w:rPr>
   </w:style>
-  <w:style w:type="character" w:customStyle="1" w:styleId="Heading7Char">
-    <w:name w:val="Heading 7 Char"/>
-    <w:basedOn w:val="DefaultParagraphFont"/>
-    <w:link w:val="Heading7"/>
+  <w:style w:type="character" w:customStyle="1" w:styleId="Titolo7Carattere">
+    <w:name w:val="Titolo 7 Carattere"/>
+    <w:basedOn w:val="Carpredefinitoparagrafo"/>
+    <w:link w:val="Titolo7"/>
     <w:uiPriority w:val="9"/>
     <w:semiHidden/>
     <w:rsid w:val="000C418B"/>
@@ -4265,10 +4146,10 @@
       <w:color w:val="595959" w:themeColor="text1" w:themeTint="A6"/>
     </w:rPr>
   </w:style>
-  <w:style w:type="character" w:customStyle="1" w:styleId="Heading8Char">
-    <w:name w:val="Heading 8 Char"/>
-    <w:basedOn w:val="DefaultParagraphFont"/>
-    <w:link w:val="Heading8"/>
+  <w:style w:type="character" w:customStyle="1" w:styleId="Titolo8Carattere">
+    <w:name w:val="Titolo 8 Carattere"/>
+    <w:basedOn w:val="Carpredefinitoparagrafo"/>
+    <w:link w:val="Titolo8"/>
     <w:uiPriority w:val="9"/>
     <w:semiHidden/>
     <w:rsid w:val="000C418B"/>
@@ -4279,10 +4160,10 @@
       <w:color w:val="272727" w:themeColor="text1" w:themeTint="D8"/>
     </w:rPr>
   </w:style>
-  <w:style w:type="character" w:customStyle="1" w:styleId="Heading9Char">
-    <w:name w:val="Heading 9 Char"/>
-    <w:basedOn w:val="DefaultParagraphFont"/>
-    <w:link w:val="Heading9"/>
+  <w:style w:type="character" w:customStyle="1" w:styleId="Titolo9Carattere">
+    <w:name w:val="Titolo 9 Carattere"/>
+    <w:basedOn w:val="Carpredefinitoparagrafo"/>
+    <w:link w:val="Titolo9"/>
     <w:uiPriority w:val="9"/>
     <w:semiHidden/>
     <w:rsid w:val="000C418B"/>
@@ -4291,11 +4172,11 @@
       <w:color w:val="272727" w:themeColor="text1" w:themeTint="D8"/>
     </w:rPr>
   </w:style>
-  <w:style w:type="paragraph" w:styleId="Title">
+  <w:style w:type="paragraph" w:styleId="Titolo">
     <w:name w:val="Title"/>
-    <w:basedOn w:val="Normal"/>
-    <w:next w:val="Normal"/>
-    <w:link w:val="TitleChar"/>
+    <w:basedOn w:val="Normale"/>
+    <w:next w:val="Normale"/>
+    <w:link w:val="TitoloCarattere"/>
     <w:uiPriority w:val="10"/>
     <w:qFormat/>
     <w:rsid w:val="000C418B"/>
@@ -4311,10 +4192,10 @@
       <w:szCs w:val="56"/>
     </w:rPr>
   </w:style>
-  <w:style w:type="character" w:customStyle="1" w:styleId="TitleChar">
-    <w:name w:val="Title Char"/>
-    <w:basedOn w:val="DefaultParagraphFont"/>
-    <w:link w:val="Title"/>
+  <w:style w:type="character" w:customStyle="1" w:styleId="TitoloCarattere">
+    <w:name w:val="Titolo Carattere"/>
+    <w:basedOn w:val="Carpredefinitoparagrafo"/>
+    <w:link w:val="Titolo"/>
     <w:uiPriority w:val="10"/>
     <w:rsid w:val="000C418B"/>
     <w:rPr>
@@ -4325,11 +4206,11 @@
       <w:szCs w:val="56"/>
     </w:rPr>
   </w:style>
-  <w:style w:type="paragraph" w:styleId="Subtitle">
+  <w:style w:type="paragraph" w:styleId="Sottotitolo">
     <w:name w:val="Subtitle"/>
-    <w:basedOn w:val="Normal"/>
-    <w:next w:val="Normal"/>
-    <w:link w:val="SubtitleChar"/>
+    <w:basedOn w:val="Normale"/>
+    <w:next w:val="Normale"/>
+    <w:link w:val="SottotitoloCarattere"/>
     <w:uiPriority w:val="11"/>
     <w:qFormat/>
     <w:rsid w:val="000C418B"/>
@@ -4346,10 +4227,10 @@
       <w:szCs w:val="28"/>
     </w:rPr>
   </w:style>
-  <w:style w:type="character" w:customStyle="1" w:styleId="SubtitleChar">
-    <w:name w:val="Subtitle Char"/>
-    <w:basedOn w:val="DefaultParagraphFont"/>
-    <w:link w:val="Subtitle"/>
+  <w:style w:type="character" w:customStyle="1" w:styleId="SottotitoloCarattere">
+    <w:name w:val="Sottotitolo Carattere"/>
+    <w:basedOn w:val="Carpredefinitoparagrafo"/>
+    <w:link w:val="Sottotitolo"/>
     <w:uiPriority w:val="11"/>
     <w:rsid w:val="000C418B"/>
     <w:rPr>
@@ -4360,11 +4241,11 @@
       <w:szCs w:val="28"/>
     </w:rPr>
   </w:style>
-  <w:style w:type="paragraph" w:styleId="Quote">
+  <w:style w:type="paragraph" w:styleId="Citazione">
     <w:name w:val="Quote"/>
-    <w:basedOn w:val="Normal"/>
-    <w:next w:val="Normal"/>
-    <w:link w:val="QuoteChar"/>
+    <w:basedOn w:val="Normale"/>
+    <w:next w:val="Normale"/>
+    <w:link w:val="CitazioneCarattere"/>
     <w:uiPriority w:val="29"/>
     <w:qFormat/>
     <w:rsid w:val="000C418B"/>
@@ -4378,10 +4259,10 @@
       <w:color w:val="404040" w:themeColor="text1" w:themeTint="BF"/>
     </w:rPr>
   </w:style>
-  <w:style w:type="character" w:customStyle="1" w:styleId="QuoteChar">
-    <w:name w:val="Quote Char"/>
-    <w:basedOn w:val="DefaultParagraphFont"/>
-    <w:link w:val="Quote"/>
+  <w:style w:type="character" w:customStyle="1" w:styleId="CitazioneCarattere">
+    <w:name w:val="Citazione Carattere"/>
+    <w:basedOn w:val="Carpredefinitoparagrafo"/>
+    <w:link w:val="Citazione"/>
     <w:uiPriority w:val="29"/>
     <w:rsid w:val="000C418B"/>
     <w:rPr>
@@ -4390,9 +4271,9 @@
       <w:color w:val="404040" w:themeColor="text1" w:themeTint="BF"/>
     </w:rPr>
   </w:style>
-  <w:style w:type="paragraph" w:styleId="ListParagraph">
+  <w:style w:type="paragraph" w:styleId="Paragrafoelenco">
     <w:name w:val="List Paragraph"/>
-    <w:basedOn w:val="Normal"/>
+    <w:basedOn w:val="Normale"/>
     <w:uiPriority w:val="34"/>
     <w:qFormat/>
     <w:rsid w:val="000C418B"/>
@@ -4401,9 +4282,9 @@
       <w:contextualSpacing/>
     </w:pPr>
   </w:style>
-  <w:style w:type="character" w:styleId="IntenseEmphasis">
+  <w:style w:type="character" w:styleId="Enfasiintensa">
     <w:name w:val="Intense Emphasis"/>
-    <w:basedOn w:val="DefaultParagraphFont"/>
+    <w:basedOn w:val="Carpredefinitoparagrafo"/>
     <w:uiPriority w:val="21"/>
     <w:qFormat/>
     <w:rsid w:val="000C418B"/>
@@ -4413,11 +4294,11 @@
       <w:color w:val="0F4761" w:themeColor="accent1" w:themeShade="BF"/>
     </w:rPr>
   </w:style>
-  <w:style w:type="paragraph" w:styleId="IntenseQuote">
+  <w:style w:type="paragraph" w:styleId="Citazioneintensa">
     <w:name w:val="Intense Quote"/>
-    <w:basedOn w:val="Normal"/>
-    <w:next w:val="Normal"/>
-    <w:link w:val="IntenseQuoteChar"/>
+    <w:basedOn w:val="Normale"/>
+    <w:next w:val="Normale"/>
+    <w:link w:val="CitazioneintensaCarattere"/>
     <w:uiPriority w:val="30"/>
     <w:qFormat/>
     <w:rsid w:val="000C418B"/>
@@ -4436,10 +4317,10 @@
       <w:color w:val="0F4761" w:themeColor="accent1" w:themeShade="BF"/>
     </w:rPr>
   </w:style>
-  <w:style w:type="character" w:customStyle="1" w:styleId="IntenseQuoteChar">
-    <w:name w:val="Intense Quote Char"/>
-    <w:basedOn w:val="DefaultParagraphFont"/>
-    <w:link w:val="IntenseQuote"/>
+  <w:style w:type="character" w:customStyle="1" w:styleId="CitazioneintensaCarattere">
+    <w:name w:val="Citazione intensa Carattere"/>
+    <w:basedOn w:val="Carpredefinitoparagrafo"/>
+    <w:link w:val="Citazioneintensa"/>
     <w:uiPriority w:val="30"/>
     <w:rsid w:val="000C418B"/>
     <w:rPr>
@@ -4448,9 +4329,9 @@
       <w:color w:val="0F4761" w:themeColor="accent1" w:themeShade="BF"/>
     </w:rPr>
   </w:style>
-  <w:style w:type="character" w:styleId="IntenseReference">
+  <w:style w:type="character" w:styleId="Riferimentointenso">
     <w:name w:val="Intense Reference"/>
-    <w:basedOn w:val="DefaultParagraphFont"/>
+    <w:basedOn w:val="Carpredefinitoparagrafo"/>
     <w:uiPriority w:val="32"/>
     <w:qFormat/>
     <w:rsid w:val="000C418B"/>
@@ -4464,7 +4345,7 @@
   </w:style>
   <w:style w:type="paragraph" w:customStyle="1" w:styleId="Contenutotabella">
     <w:name w:val="Contenuto tabella"/>
-    <w:basedOn w:val="Normal"/>
+    <w:basedOn w:val="Normale"/>
     <w:rsid w:val="000C418B"/>
     <w:pPr>
       <w:widowControl w:val="0"/>
@@ -4490,9 +4371,9 @@
       <w:bCs/>
     </w:rPr>
   </w:style>
-  <w:style w:type="paragraph" w:styleId="TOC5">
+  <w:style w:type="paragraph" w:styleId="Sommario5">
     <w:name w:val="toc 5"/>
-    <w:basedOn w:val="Normal"/>
+    <w:basedOn w:val="Normale"/>
     <w:semiHidden/>
     <w:rsid w:val="000C418B"/>
     <w:pPr>

</xml_diff>